<commit_message>
landing page coming along and some styling
</commit_message>
<xml_diff>
--- a/CapstonePlan.docx
+++ b/CapstonePlan.docx
@@ -255,15 +255,7 @@
         <w:t>Build HTML for user to</w:t>
       </w:r>
       <w:r>
-        <w:t xml:space="preserve"> add date, </w:t>
-      </w:r>
-      <w:proofErr w:type="gramStart"/>
-      <w:r>
-        <w:t>hours(</w:t>
-      </w:r>
-      <w:proofErr w:type="gramEnd"/>
-      <w:r>
-        <w:t>or time in: time out), and a drop down selector for category of hours</w:t>
+        <w:t xml:space="preserve"> add date, hours(or time in: time out), and a drop down selector for category of hours</w:t>
       </w:r>
     </w:p>
     <w:p>

</xml_diff>